<commit_message>
slight changes to histo for binning and updates to the machine learning python file
</commit_message>
<xml_diff>
--- a/Steps to create bins.docx
+++ b/Steps to create bins.docx
@@ -3,9 +3,28 @@
 <w:document xmlns:wpc="http://schemas.microsoft.com/office/word/2010/wordprocessingCanvas" xmlns:cx="http://schemas.microsoft.com/office/drawing/2014/chartex" xmlns:cx1="http://schemas.microsoft.com/office/drawing/2015/9/8/chartex" xmlns:cx2="http://schemas.microsoft.com/office/drawing/2015/10/21/chartex" xmlns:cx3="http://schemas.microsoft.com/office/drawing/2016/5/9/chartex" xmlns:cx4="http://schemas.microsoft.com/office/drawing/2016/5/10/chartex" xmlns:cx5="http://schemas.microsoft.com/office/drawing/2016/5/11/chartex" xmlns:cx6="http://schemas.microsoft.com/office/drawing/2016/5/12/chartex" xmlns:cx7="http://schemas.microsoft.com/office/drawing/2016/5/13/chartex" xmlns:cx8="http://schemas.microsoft.com/office/drawing/2016/5/14/chartex" xmlns:mc="http://schemas.openxmlformats.org/markup-compatibility/2006" xmlns:aink="http://schemas.microsoft.com/office/drawing/2016/ink" xmlns:am3d="http://schemas.microsoft.com/office/drawing/2017/model3d" xmlns:o="urn:schemas-microsoft-com:office:office" xmlns:oel="http://schemas.microsoft.com/office/2019/extlst" xmlns:r="http://schemas.openxmlformats.org/officeDocument/2006/relationships" xmlns:m="http://schemas.openxmlformats.org/officeDocument/2006/math" xmlns:v="urn:schemas-microsoft-com:vml" xmlns:wp14="http://schemas.microsoft.com/office/word/2010/wordprocessingDrawing" xmlns:wp="http://schemas.openxmlformats.org/drawingml/2006/wordprocessingDrawing" xmlns:w10="urn:schemas-microsoft-com:office:word" xmlns:w="http://schemas.openxmlformats.org/wordprocessingml/2006/main" xmlns:w14="http://schemas.microsoft.com/office/word/2010/wordml" xmlns:w15="http://schemas.microsoft.com/office/word/2012/wordml" xmlns:w16cex="http://schemas.microsoft.com/office/word/2018/wordml/cex" xmlns:w16cid="http://schemas.microsoft.com/office/word/2016/wordml/cid" xmlns:w16="http://schemas.microsoft.com/office/word/2018/wordml" xmlns:w16sdtdh="http://schemas.microsoft.com/office/word/2020/wordml/sdtdatahash" xmlns:w16se="http://schemas.microsoft.com/office/word/2015/wordml/symex" xmlns:wpg="http://schemas.microsoft.com/office/word/2010/wordprocessingGroup" xmlns:wpi="http://schemas.microsoft.com/office/word/2010/wordprocessingInk" xmlns:wne="http://schemas.microsoft.com/office/word/2006/wordml" xmlns:wps="http://schemas.microsoft.com/office/word/2010/wordprocessingShape" mc:Ignorable="w14 w15 w16se w16cid w16 w16cex w16sdtdh wp14">
   <w:body>
     <w:p>
-      <w:r>
-        <w:t>Step to bin the data</w:t>
-      </w:r>
+      <w:pPr>
+        <w:rPr>
+          <w:b/>
+          <w:bCs/>
+        </w:rPr>
+      </w:pPr>
+      <w:r>
+        <w:rPr>
+          <w:b/>
+          <w:bCs/>
+        </w:rPr>
+        <w:t xml:space="preserve">Step to bin the </w:t>
+      </w:r>
+      <w:proofErr w:type="gramStart"/>
+      <w:r>
+        <w:rPr>
+          <w:b/>
+          <w:bCs/>
+        </w:rPr>
+        <w:t>data</w:t>
+      </w:r>
+      <w:proofErr w:type="gramEnd"/>
     </w:p>
     <w:p/>
     <w:p>
@@ -35,7 +54,15 @@
         <w:t xml:space="preserve">Reason: For factors such as internet minutes that can vary from 0 </w:t>
       </w:r>
       <w:r>
-        <w:t>up to 2000 min / month, Each row is unique, so an average churn cannot be calculated</w:t>
+        <w:t xml:space="preserve">up to 2000 min / month, </w:t>
+      </w:r>
+      <w:proofErr w:type="gramStart"/>
+      <w:r>
+        <w:t>Each</w:t>
+      </w:r>
+      <w:proofErr w:type="gramEnd"/>
+      <w:r>
+        <w:t xml:space="preserve"> row is unique, so an average churn cannot be calculated</w:t>
       </w:r>
       <w:r>
         <w:t xml:space="preserve">. That is, at the row level, a customer either churned or was retained. By binning this data, </w:t>
@@ -59,7 +86,10 @@
         <w:t xml:space="preserve">“Raw” histograms were generated to visually suggest </w:t>
       </w:r>
       <w:r>
-        <w:t>where the bins should be.</w:t>
+        <w:t>where the bins should be</w:t>
+      </w:r>
+      <w:r>
+        <w:t>.</w:t>
       </w:r>
     </w:p>
     <w:p>
@@ -71,9 +101,336 @@
         </w:numPr>
       </w:pPr>
       <w:r>
-        <w:t>There</w:t>
+        <w:t>The</w:t>
+      </w:r>
+      <w:r>
+        <w:t xml:space="preserve"> following columns were binned:</w:t>
       </w:r>
     </w:p>
+    <w:tbl>
+      <w:tblPr>
+        <w:tblStyle w:val="TableGrid"/>
+        <w:tblW w:w="0" w:type="auto"/>
+        <w:tblInd w:w="720" w:type="dxa"/>
+        <w:tblLook w:val="04A0" w:firstRow="1" w:lastRow="0" w:firstColumn="1" w:lastColumn="0" w:noHBand="0" w:noVBand="1"/>
+      </w:tblPr>
+      <w:tblGrid>
+        <w:gridCol w:w="3110"/>
+      </w:tblGrid>
+      <w:tr>
+        <w:trPr>
+          <w:trHeight w:val="432"/>
+        </w:trPr>
+        <w:tc>
+          <w:tcPr>
+            <w:tcW w:w="3057" w:type="dxa"/>
+          </w:tcPr>
+          <w:p>
+            <w:pPr>
+              <w:spacing w:after="160" w:line="259" w:lineRule="auto"/>
+            </w:pPr>
+            <w:r>
+              <w:t>tenure</w:t>
+            </w:r>
+          </w:p>
+        </w:tc>
+      </w:tr>
+      <w:tr>
+        <w:trPr>
+          <w:trHeight w:val="432"/>
+        </w:trPr>
+        <w:tc>
+          <w:tcPr>
+            <w:tcW w:w="3057" w:type="dxa"/>
+          </w:tcPr>
+          <w:p>
+            <w:pPr>
+              <w:spacing w:after="160" w:line="259" w:lineRule="auto"/>
+            </w:pPr>
+            <w:proofErr w:type="spellStart"/>
+            <w:r>
+              <w:t>phone_min</w:t>
+            </w:r>
+            <w:proofErr w:type="spellEnd"/>
+          </w:p>
+        </w:tc>
+      </w:tr>
+      <w:tr>
+        <w:trPr>
+          <w:trHeight w:val="432"/>
+        </w:trPr>
+        <w:tc>
+          <w:tcPr>
+            <w:tcW w:w="3057" w:type="dxa"/>
+          </w:tcPr>
+          <w:p>
+            <w:pPr>
+              <w:spacing w:after="160" w:line="259" w:lineRule="auto"/>
+            </w:pPr>
+            <w:proofErr w:type="spellStart"/>
+            <w:r>
+              <w:t>internet_min</w:t>
+            </w:r>
+            <w:proofErr w:type="spellEnd"/>
+          </w:p>
+        </w:tc>
+      </w:tr>
+      <w:tr>
+        <w:trPr>
+          <w:trHeight w:val="432"/>
+        </w:trPr>
+        <w:tc>
+          <w:tcPr>
+            <w:tcW w:w="3057" w:type="dxa"/>
+          </w:tcPr>
+          <w:p>
+            <w:pPr>
+              <w:spacing w:after="160" w:line="259" w:lineRule="auto"/>
+            </w:pPr>
+            <w:proofErr w:type="spellStart"/>
+            <w:r>
+              <w:t>phone_monthly_charges</w:t>
+            </w:r>
+            <w:proofErr w:type="spellEnd"/>
+          </w:p>
+        </w:tc>
+      </w:tr>
+      <w:tr>
+        <w:trPr>
+          <w:trHeight w:val="432"/>
+        </w:trPr>
+        <w:tc>
+          <w:tcPr>
+            <w:tcW w:w="3057" w:type="dxa"/>
+          </w:tcPr>
+          <w:p>
+            <w:pPr>
+              <w:spacing w:after="160" w:line="259" w:lineRule="auto"/>
+            </w:pPr>
+            <w:proofErr w:type="spellStart"/>
+            <w:r>
+              <w:t>internet_monthly_charges</w:t>
+            </w:r>
+            <w:proofErr w:type="spellEnd"/>
+          </w:p>
+        </w:tc>
+      </w:tr>
+      <w:tr>
+        <w:trPr>
+          <w:trHeight w:val="432"/>
+        </w:trPr>
+        <w:tc>
+          <w:tcPr>
+            <w:tcW w:w="3057" w:type="dxa"/>
+          </w:tcPr>
+          <w:p>
+            <w:proofErr w:type="spellStart"/>
+            <w:r>
+              <w:t>avg_monthly_bill</w:t>
+            </w:r>
+            <w:proofErr w:type="spellEnd"/>
+          </w:p>
+        </w:tc>
+      </w:tr>
+      <w:tr>
+        <w:trPr>
+          <w:trHeight w:val="432"/>
+        </w:trPr>
+        <w:tc>
+          <w:tcPr>
+            <w:tcW w:w="3057" w:type="dxa"/>
+          </w:tcPr>
+          <w:p>
+            <w:proofErr w:type="spellStart"/>
+            <w:r>
+              <w:t>number_customer_service_calls</w:t>
+            </w:r>
+            <w:proofErr w:type="spellEnd"/>
+          </w:p>
+        </w:tc>
+      </w:tr>
+    </w:tbl>
+    <w:p/>
+    <w:p>
+      <w:pPr>
+        <w:pStyle w:val="ListParagraph"/>
+        <w:numPr>
+          <w:ilvl w:val="0"/>
+          <w:numId w:val="1"/>
+        </w:numPr>
+      </w:pPr>
+      <w:r>
+        <w:t>The bin edges were generated with list comprehensions</w:t>
+      </w:r>
+      <w:r>
+        <w:t xml:space="preserve"> or by manually specifying them. In all cases these were lists of the breakpoints.</w:t>
+      </w:r>
+    </w:p>
+    <w:p>
+      <w:pPr>
+        <w:pStyle w:val="ListParagraph"/>
+        <w:numPr>
+          <w:ilvl w:val="0"/>
+          <w:numId w:val="1"/>
+        </w:numPr>
+      </w:pPr>
+      <w:r>
+        <w:t>A m</w:t>
+      </w:r>
+      <w:r>
+        <w:t xml:space="preserve">apping function was obtained (given an </w:t>
+      </w:r>
+      <w:proofErr w:type="spellStart"/>
+      <w:r>
+        <w:t>unbinned</w:t>
+      </w:r>
+      <w:proofErr w:type="spellEnd"/>
+      <w:r>
+        <w:t xml:space="preserve"> raw value, put it in the bin that it is closest to</w:t>
+      </w:r>
+      <w:r>
+        <w:t>) from the internet (</w:t>
+      </w:r>
+      <w:hyperlink r:id="rId5" w:history="1">
+        <w:r>
+          <w:rPr>
+            <w:rStyle w:val="Hyperlink"/>
+          </w:rPr>
+          <w:t>https://www.geeksforgeeks.org/python-find-closest-number-to-k-in-given-list/</w:t>
+        </w:r>
+      </w:hyperlink>
+      <w:r>
+        <w:t xml:space="preserve"> called “closest”.</w:t>
+      </w:r>
+    </w:p>
+    <w:p>
+      <w:pPr>
+        <w:pStyle w:val="ListParagraph"/>
+        <w:numPr>
+          <w:ilvl w:val="0"/>
+          <w:numId w:val="1"/>
+        </w:numPr>
+      </w:pPr>
+      <w:r>
+        <w:t>Loop over the list of binned column names</w:t>
+      </w:r>
+    </w:p>
+    <w:p>
+      <w:pPr>
+        <w:pStyle w:val="ListParagraph"/>
+        <w:numPr>
+          <w:ilvl w:val="1"/>
+          <w:numId w:val="1"/>
+        </w:numPr>
+      </w:pPr>
+      <w:r>
+        <w:t>For ea</w:t>
+      </w:r>
+      <w:r>
+        <w:t>ch row in the column to be binned, calculate (using ‘closest’ function)</w:t>
+      </w:r>
+      <w:r>
+        <w:t xml:space="preserve"> the proper bin and place this in the binned column.</w:t>
+      </w:r>
+    </w:p>
+    <w:p>
+      <w:pPr>
+        <w:pStyle w:val="ListParagraph"/>
+        <w:numPr>
+          <w:ilvl w:val="2"/>
+          <w:numId w:val="1"/>
+        </w:numPr>
+      </w:pPr>
+      <w:r>
+        <w:t xml:space="preserve">Used apply and lambda for this </w:t>
+      </w:r>
+      <w:proofErr w:type="gramStart"/>
+      <w:r>
+        <w:t>exercise</w:t>
+      </w:r>
+      <w:proofErr w:type="gramEnd"/>
+    </w:p>
+    <w:p>
+      <w:pPr>
+        <w:pStyle w:val="ListParagraph"/>
+        <w:numPr>
+          <w:ilvl w:val="0"/>
+          <w:numId w:val="1"/>
+        </w:numPr>
+      </w:pPr>
+      <w:r>
+        <w:t xml:space="preserve">Once the data </w:t>
+      </w:r>
+      <w:proofErr w:type="gramStart"/>
+      <w:r>
+        <w:t>was</w:t>
+      </w:r>
+      <w:proofErr w:type="gramEnd"/>
+      <w:r>
+        <w:t xml:space="preserve"> binned, use ‘</w:t>
+      </w:r>
+      <w:proofErr w:type="spellStart"/>
+      <w:r>
+        <w:t>groupby</w:t>
+      </w:r>
+      <w:proofErr w:type="spellEnd"/>
+      <w:r>
+        <w:t xml:space="preserve">’ (in a loop over all the binned column names) to </w:t>
+      </w:r>
+      <w:r>
+        <w:t xml:space="preserve">sum up the </w:t>
+      </w:r>
+      <w:r>
+        <w:t xml:space="preserve">counts for each bin.  </w:t>
+      </w:r>
+    </w:p>
+    <w:p>
+      <w:pPr>
+        <w:pStyle w:val="ListParagraph"/>
+        <w:numPr>
+          <w:ilvl w:val="0"/>
+          <w:numId w:val="1"/>
+        </w:numPr>
+      </w:pPr>
+      <w:r>
+        <w:t>Graph the bin counts as a bar graph and compare with the original raw histograms.</w:t>
+      </w:r>
+    </w:p>
+    <w:p>
+      <w:pPr>
+        <w:pStyle w:val="ListParagraph"/>
+        <w:numPr>
+          <w:ilvl w:val="0"/>
+          <w:numId w:val="1"/>
+        </w:numPr>
+      </w:pPr>
+      <w:r>
+        <w:t xml:space="preserve">The binned columns were </w:t>
+      </w:r>
+      <w:proofErr w:type="gramStart"/>
+      <w:r>
+        <w:t>no</w:t>
+      </w:r>
+      <w:proofErr w:type="gramEnd"/>
+      <w:r>
+        <w:t xml:space="preserve"> ready to be used </w:t>
+      </w:r>
+      <w:r>
+        <w:t>by ‘</w:t>
+      </w:r>
+      <w:proofErr w:type="spellStart"/>
+      <w:r>
+        <w:t>dataframe_utils</w:t>
+      </w:r>
+      <w:proofErr w:type="spellEnd"/>
+      <w:r>
+        <w:t xml:space="preserve">’ to calculate the </w:t>
+      </w:r>
+      <w:r>
+        <w:t>percent churns for the category.</w:t>
+      </w:r>
+    </w:p>
+    <w:p/>
     <w:sectPr>
       <w:pgSz w:w="12240" w:h="15840"/>
       <w:pgMar w:top="1440" w:right="1440" w:bottom="1440" w:left="1440" w:header="720" w:footer="720" w:gutter="0"/>
@@ -89,7 +446,7 @@
   <w:abstractNum w:abstractNumId="0" w15:restartNumberingAfterBreak="0">
     <w:nsid w:val="23842A79"/>
     <w:multiLevelType w:val="hybridMultilevel"/>
-    <w:tmpl w:val="0798C0E4"/>
+    <w:tmpl w:val="D0B66198"/>
     <w:lvl w:ilvl="0" w:tplc="04090011">
       <w:start w:val="1"/>
       <w:numFmt w:val="decimal"/>
@@ -111,7 +468,7 @@
         <w:ind w:left="1440" w:hanging="360"/>
       </w:pPr>
     </w:lvl>
-    <w:lvl w:ilvl="2" w:tplc="0409001B" w:tentative="1">
+    <w:lvl w:ilvl="2" w:tplc="0409001B">
       <w:start w:val="1"/>
       <w:numFmt w:val="lowerRoman"/>
       <w:lvlText w:val="%3."/>
@@ -175,8 +532,284 @@
       </w:pPr>
     </w:lvl>
   </w:abstractNum>
+  <w:abstractNum w:abstractNumId="1" w15:restartNumberingAfterBreak="0">
+    <w:nsid w:val="2BC441B2"/>
+    <w:multiLevelType w:val="hybridMultilevel"/>
+    <w:tmpl w:val="0798C0E4"/>
+    <w:lvl w:ilvl="0" w:tplc="FFFFFFFF">
+      <w:start w:val="1"/>
+      <w:numFmt w:val="decimal"/>
+      <w:lvlText w:val="%1)"/>
+      <w:lvlJc w:val="left"/>
+      <w:pPr>
+        <w:ind w:left="720" w:hanging="360"/>
+      </w:pPr>
+      <w:rPr>
+        <w:rFonts w:hint="default"/>
+      </w:rPr>
+    </w:lvl>
+    <w:lvl w:ilvl="1" w:tplc="FFFFFFFF">
+      <w:start w:val="1"/>
+      <w:numFmt w:val="lowerLetter"/>
+      <w:lvlText w:val="%2."/>
+      <w:lvlJc w:val="left"/>
+      <w:pPr>
+        <w:ind w:left="1440" w:hanging="360"/>
+      </w:pPr>
+    </w:lvl>
+    <w:lvl w:ilvl="2" w:tplc="FFFFFFFF" w:tentative="1">
+      <w:start w:val="1"/>
+      <w:numFmt w:val="lowerRoman"/>
+      <w:lvlText w:val="%3."/>
+      <w:lvlJc w:val="right"/>
+      <w:pPr>
+        <w:ind w:left="2160" w:hanging="180"/>
+      </w:pPr>
+    </w:lvl>
+    <w:lvl w:ilvl="3" w:tplc="FFFFFFFF" w:tentative="1">
+      <w:start w:val="1"/>
+      <w:numFmt w:val="decimal"/>
+      <w:lvlText w:val="%4."/>
+      <w:lvlJc w:val="left"/>
+      <w:pPr>
+        <w:ind w:left="2880" w:hanging="360"/>
+      </w:pPr>
+    </w:lvl>
+    <w:lvl w:ilvl="4" w:tplc="FFFFFFFF" w:tentative="1">
+      <w:start w:val="1"/>
+      <w:numFmt w:val="lowerLetter"/>
+      <w:lvlText w:val="%5."/>
+      <w:lvlJc w:val="left"/>
+      <w:pPr>
+        <w:ind w:left="3600" w:hanging="360"/>
+      </w:pPr>
+    </w:lvl>
+    <w:lvl w:ilvl="5" w:tplc="FFFFFFFF" w:tentative="1">
+      <w:start w:val="1"/>
+      <w:numFmt w:val="lowerRoman"/>
+      <w:lvlText w:val="%6."/>
+      <w:lvlJc w:val="right"/>
+      <w:pPr>
+        <w:ind w:left="4320" w:hanging="180"/>
+      </w:pPr>
+    </w:lvl>
+    <w:lvl w:ilvl="6" w:tplc="FFFFFFFF" w:tentative="1">
+      <w:start w:val="1"/>
+      <w:numFmt w:val="decimal"/>
+      <w:lvlText w:val="%7."/>
+      <w:lvlJc w:val="left"/>
+      <w:pPr>
+        <w:ind w:left="5040" w:hanging="360"/>
+      </w:pPr>
+    </w:lvl>
+    <w:lvl w:ilvl="7" w:tplc="FFFFFFFF" w:tentative="1">
+      <w:start w:val="1"/>
+      <w:numFmt w:val="lowerLetter"/>
+      <w:lvlText w:val="%8."/>
+      <w:lvlJc w:val="left"/>
+      <w:pPr>
+        <w:ind w:left="5760" w:hanging="360"/>
+      </w:pPr>
+    </w:lvl>
+    <w:lvl w:ilvl="8" w:tplc="FFFFFFFF" w:tentative="1">
+      <w:start w:val="1"/>
+      <w:numFmt w:val="lowerRoman"/>
+      <w:lvlText w:val="%9."/>
+      <w:lvlJc w:val="right"/>
+      <w:pPr>
+        <w:ind w:left="6480" w:hanging="180"/>
+      </w:pPr>
+    </w:lvl>
+  </w:abstractNum>
+  <w:abstractNum w:abstractNumId="2" w15:restartNumberingAfterBreak="0">
+    <w:nsid w:val="6AC30586"/>
+    <w:multiLevelType w:val="hybridMultilevel"/>
+    <w:tmpl w:val="0798C0E4"/>
+    <w:lvl w:ilvl="0" w:tplc="FFFFFFFF">
+      <w:start w:val="1"/>
+      <w:numFmt w:val="decimal"/>
+      <w:lvlText w:val="%1)"/>
+      <w:lvlJc w:val="left"/>
+      <w:pPr>
+        <w:ind w:left="720" w:hanging="360"/>
+      </w:pPr>
+      <w:rPr>
+        <w:rFonts w:hint="default"/>
+      </w:rPr>
+    </w:lvl>
+    <w:lvl w:ilvl="1" w:tplc="FFFFFFFF">
+      <w:start w:val="1"/>
+      <w:numFmt w:val="lowerLetter"/>
+      <w:lvlText w:val="%2."/>
+      <w:lvlJc w:val="left"/>
+      <w:pPr>
+        <w:ind w:left="1440" w:hanging="360"/>
+      </w:pPr>
+    </w:lvl>
+    <w:lvl w:ilvl="2" w:tplc="FFFFFFFF" w:tentative="1">
+      <w:start w:val="1"/>
+      <w:numFmt w:val="lowerRoman"/>
+      <w:lvlText w:val="%3."/>
+      <w:lvlJc w:val="right"/>
+      <w:pPr>
+        <w:ind w:left="2160" w:hanging="180"/>
+      </w:pPr>
+    </w:lvl>
+    <w:lvl w:ilvl="3" w:tplc="FFFFFFFF" w:tentative="1">
+      <w:start w:val="1"/>
+      <w:numFmt w:val="decimal"/>
+      <w:lvlText w:val="%4."/>
+      <w:lvlJc w:val="left"/>
+      <w:pPr>
+        <w:ind w:left="2880" w:hanging="360"/>
+      </w:pPr>
+    </w:lvl>
+    <w:lvl w:ilvl="4" w:tplc="FFFFFFFF" w:tentative="1">
+      <w:start w:val="1"/>
+      <w:numFmt w:val="lowerLetter"/>
+      <w:lvlText w:val="%5."/>
+      <w:lvlJc w:val="left"/>
+      <w:pPr>
+        <w:ind w:left="3600" w:hanging="360"/>
+      </w:pPr>
+    </w:lvl>
+    <w:lvl w:ilvl="5" w:tplc="FFFFFFFF" w:tentative="1">
+      <w:start w:val="1"/>
+      <w:numFmt w:val="lowerRoman"/>
+      <w:lvlText w:val="%6."/>
+      <w:lvlJc w:val="right"/>
+      <w:pPr>
+        <w:ind w:left="4320" w:hanging="180"/>
+      </w:pPr>
+    </w:lvl>
+    <w:lvl w:ilvl="6" w:tplc="FFFFFFFF" w:tentative="1">
+      <w:start w:val="1"/>
+      <w:numFmt w:val="decimal"/>
+      <w:lvlText w:val="%7."/>
+      <w:lvlJc w:val="left"/>
+      <w:pPr>
+        <w:ind w:left="5040" w:hanging="360"/>
+      </w:pPr>
+    </w:lvl>
+    <w:lvl w:ilvl="7" w:tplc="FFFFFFFF" w:tentative="1">
+      <w:start w:val="1"/>
+      <w:numFmt w:val="lowerLetter"/>
+      <w:lvlText w:val="%8."/>
+      <w:lvlJc w:val="left"/>
+      <w:pPr>
+        <w:ind w:left="5760" w:hanging="360"/>
+      </w:pPr>
+    </w:lvl>
+    <w:lvl w:ilvl="8" w:tplc="FFFFFFFF" w:tentative="1">
+      <w:start w:val="1"/>
+      <w:numFmt w:val="lowerRoman"/>
+      <w:lvlText w:val="%9."/>
+      <w:lvlJc w:val="right"/>
+      <w:pPr>
+        <w:ind w:left="6480" w:hanging="180"/>
+      </w:pPr>
+    </w:lvl>
+  </w:abstractNum>
+  <w:abstractNum w:abstractNumId="3" w15:restartNumberingAfterBreak="0">
+    <w:nsid w:val="7479273E"/>
+    <w:multiLevelType w:val="hybridMultilevel"/>
+    <w:tmpl w:val="7996F09A"/>
+    <w:lvl w:ilvl="0" w:tplc="FFFFFFFF">
+      <w:start w:val="1"/>
+      <w:numFmt w:val="decimal"/>
+      <w:lvlText w:val="%1)"/>
+      <w:lvlJc w:val="left"/>
+      <w:pPr>
+        <w:ind w:left="720" w:hanging="360"/>
+      </w:pPr>
+      <w:rPr>
+        <w:rFonts w:hint="default"/>
+      </w:rPr>
+    </w:lvl>
+    <w:lvl w:ilvl="1" w:tplc="04090019" w:tentative="1">
+      <w:start w:val="1"/>
+      <w:numFmt w:val="lowerLetter"/>
+      <w:lvlText w:val="%2."/>
+      <w:lvlJc w:val="left"/>
+      <w:pPr>
+        <w:ind w:left="1440" w:hanging="360"/>
+      </w:pPr>
+    </w:lvl>
+    <w:lvl w:ilvl="2" w:tplc="0409001B" w:tentative="1">
+      <w:start w:val="1"/>
+      <w:numFmt w:val="lowerRoman"/>
+      <w:lvlText w:val="%3."/>
+      <w:lvlJc w:val="right"/>
+      <w:pPr>
+        <w:ind w:left="2160" w:hanging="180"/>
+      </w:pPr>
+    </w:lvl>
+    <w:lvl w:ilvl="3" w:tplc="0409000F" w:tentative="1">
+      <w:start w:val="1"/>
+      <w:numFmt w:val="decimal"/>
+      <w:lvlText w:val="%4."/>
+      <w:lvlJc w:val="left"/>
+      <w:pPr>
+        <w:ind w:left="2880" w:hanging="360"/>
+      </w:pPr>
+    </w:lvl>
+    <w:lvl w:ilvl="4" w:tplc="04090019" w:tentative="1">
+      <w:start w:val="1"/>
+      <w:numFmt w:val="lowerLetter"/>
+      <w:lvlText w:val="%5."/>
+      <w:lvlJc w:val="left"/>
+      <w:pPr>
+        <w:ind w:left="3600" w:hanging="360"/>
+      </w:pPr>
+    </w:lvl>
+    <w:lvl w:ilvl="5" w:tplc="0409001B" w:tentative="1">
+      <w:start w:val="1"/>
+      <w:numFmt w:val="lowerRoman"/>
+      <w:lvlText w:val="%6."/>
+      <w:lvlJc w:val="right"/>
+      <w:pPr>
+        <w:ind w:left="4320" w:hanging="180"/>
+      </w:pPr>
+    </w:lvl>
+    <w:lvl w:ilvl="6" w:tplc="0409000F" w:tentative="1">
+      <w:start w:val="1"/>
+      <w:numFmt w:val="decimal"/>
+      <w:lvlText w:val="%7."/>
+      <w:lvlJc w:val="left"/>
+      <w:pPr>
+        <w:ind w:left="5040" w:hanging="360"/>
+      </w:pPr>
+    </w:lvl>
+    <w:lvl w:ilvl="7" w:tplc="04090019" w:tentative="1">
+      <w:start w:val="1"/>
+      <w:numFmt w:val="lowerLetter"/>
+      <w:lvlText w:val="%8."/>
+      <w:lvlJc w:val="left"/>
+      <w:pPr>
+        <w:ind w:left="5760" w:hanging="360"/>
+      </w:pPr>
+    </w:lvl>
+    <w:lvl w:ilvl="8" w:tplc="0409001B" w:tentative="1">
+      <w:start w:val="1"/>
+      <w:numFmt w:val="lowerRoman"/>
+      <w:lvlText w:val="%9."/>
+      <w:lvlJc w:val="right"/>
+      <w:pPr>
+        <w:ind w:left="6480" w:hanging="180"/>
+      </w:pPr>
+    </w:lvl>
+  </w:abstractNum>
   <w:num w:numId="1" w16cid:durableId="458379429">
     <w:abstractNumId w:val="0"/>
+  </w:num>
+  <w:num w:numId="2" w16cid:durableId="436099783">
+    <w:abstractNumId w:val="2"/>
+  </w:num>
+  <w:num w:numId="3" w16cid:durableId="824709263">
+    <w:abstractNumId w:val="3"/>
+  </w:num>
+  <w:num w:numId="4" w16cid:durableId="2131851306">
+    <w:abstractNumId w:val="1"/>
   </w:num>
 </w:numbering>
 </file>
@@ -618,6 +1251,48 @@
       <w:contextualSpacing/>
     </w:pPr>
   </w:style>
+  <w:style w:type="table" w:styleId="TableGrid">
+    <w:name w:val="Table Grid"/>
+    <w:basedOn w:val="TableNormal"/>
+    <w:uiPriority w:val="39"/>
+    <w:rsid w:val="006474E4"/>
+    <w:pPr>
+      <w:spacing w:after="0" w:line="240" w:lineRule="auto"/>
+    </w:pPr>
+    <w:tblPr>
+      <w:tblBorders>
+        <w:top w:val="single" w:sz="4" w:space="0" w:color="auto"/>
+        <w:left w:val="single" w:sz="4" w:space="0" w:color="auto"/>
+        <w:bottom w:val="single" w:sz="4" w:space="0" w:color="auto"/>
+        <w:right w:val="single" w:sz="4" w:space="0" w:color="auto"/>
+        <w:insideH w:val="single" w:sz="4" w:space="0" w:color="auto"/>
+        <w:insideV w:val="single" w:sz="4" w:space="0" w:color="auto"/>
+      </w:tblBorders>
+    </w:tblPr>
+  </w:style>
+  <w:style w:type="character" w:styleId="Hyperlink">
+    <w:name w:val="Hyperlink"/>
+    <w:basedOn w:val="DefaultParagraphFont"/>
+    <w:uiPriority w:val="99"/>
+    <w:unhideWhenUsed/>
+    <w:rsid w:val="00A1474A"/>
+    <w:rPr>
+      <w:color w:val="0563C1" w:themeColor="hyperlink"/>
+      <w:u w:val="single"/>
+    </w:rPr>
+  </w:style>
+  <w:style w:type="character" w:styleId="UnresolvedMention">
+    <w:name w:val="Unresolved Mention"/>
+    <w:basedOn w:val="DefaultParagraphFont"/>
+    <w:uiPriority w:val="99"/>
+    <w:semiHidden/>
+    <w:unhideWhenUsed/>
+    <w:rsid w:val="00A1474A"/>
+    <w:rPr>
+      <w:color w:val="605E5C"/>
+      <w:shd w:val="clear" w:color="auto" w:fill="E1DFDD"/>
+    </w:rPr>
+  </w:style>
 </w:styles>
 </file>
 

</xml_diff>